<commit_message>
docs: finish 迭代计划 for sprint 1.
</commit_message>
<xml_diff>
--- a/迭代计划_sprint1.docx
+++ b/迭代计划_sprint1.docx
@@ -39,7 +39,21 @@
           <w:rFonts w:ascii="宋体" w:hint="eastAsia"/>
           <w:szCs w:val="21"/>
         </w:rPr>
-        <w:t xml:space="preserve">　　　　　　　　　　　　　制定日期：2020年10月1</w:t>
+        <w:t xml:space="preserve">　　　　　　　　　　　　　制定日期：202</w:t>
+      </w:r>
+      <w:r>
+        <w:rPr>
+          <w:rFonts w:ascii="宋体"/>
+          <w:szCs w:val="21"/>
+        </w:rPr>
+        <w:t>1</w:t>
+      </w:r>
+      <w:r>
+        <w:rPr>
+          <w:rFonts w:ascii="宋体" w:hint="eastAsia"/>
+          <w:szCs w:val="21"/>
+        </w:rPr>
+        <w:t>年10月1</w:t>
       </w:r>
       <w:r>
         <w:rPr>
@@ -2286,6 +2300,331 @@
                 <w:szCs w:val="21"/>
               </w:rPr>
             </w:pPr>
+            <w:r>
+              <w:rPr>
+                <w:rFonts w:hint="eastAsia"/>
+                <w:szCs w:val="21"/>
+              </w:rPr>
+              <w:t>文档：</w:t>
+            </w:r>
+            <w:r>
+              <w:rPr>
+                <w:rFonts w:hint="eastAsia"/>
+                <w:szCs w:val="21"/>
+              </w:rPr>
+              <w:t>《软件需求规约文档》</w:t>
+            </w:r>
+            <w:r>
+              <w:rPr>
+                <w:rFonts w:hint="eastAsia"/>
+                <w:szCs w:val="21"/>
+              </w:rPr>
+              <w:t>，《软件架构文档》，《软件开发文档》</w:t>
+            </w:r>
+            <w:r>
+              <w:rPr>
+                <w:rFonts w:hint="eastAsia"/>
+                <w:szCs w:val="21"/>
+              </w:rPr>
+              <w:t>，</w:t>
+            </w:r>
+            <w:r>
+              <w:rPr>
+                <w:rFonts w:hint="eastAsia"/>
+                <w:szCs w:val="21"/>
+              </w:rPr>
+              <w:t>《迭代计划</w:t>
+            </w:r>
+            <w:r>
+              <w:rPr>
+                <w:rFonts w:hint="eastAsia"/>
+                <w:szCs w:val="21"/>
+              </w:rPr>
+              <w:t>_S</w:t>
+            </w:r>
+            <w:r>
+              <w:rPr>
+                <w:szCs w:val="21"/>
+              </w:rPr>
+              <w:t>print1</w:t>
+            </w:r>
+            <w:r>
+              <w:rPr>
+                <w:rFonts w:hint="eastAsia"/>
+                <w:szCs w:val="21"/>
+              </w:rPr>
+              <w:t>》，</w:t>
+            </w:r>
+            <w:r>
+              <w:rPr>
+                <w:rFonts w:hint="eastAsia"/>
+                <w:szCs w:val="21"/>
+              </w:rPr>
+              <w:t>《</w:t>
+            </w:r>
+            <w:r>
+              <w:rPr>
+                <w:rFonts w:hint="eastAsia"/>
+                <w:szCs w:val="21"/>
+              </w:rPr>
+              <w:t>测试计划</w:t>
+            </w:r>
+            <w:r>
+              <w:rPr>
+                <w:rFonts w:hint="eastAsia"/>
+                <w:szCs w:val="21"/>
+              </w:rPr>
+              <w:t>_</w:t>
+            </w:r>
+            <w:r>
+              <w:rPr>
+                <w:szCs w:val="21"/>
+              </w:rPr>
+              <w:t>Sprint1</w:t>
+            </w:r>
+            <w:r>
+              <w:rPr>
+                <w:rFonts w:hint="eastAsia"/>
+                <w:szCs w:val="21"/>
+              </w:rPr>
+              <w:t>》</w:t>
+            </w:r>
+            <w:r>
+              <w:rPr>
+                <w:rFonts w:hint="eastAsia"/>
+                <w:szCs w:val="21"/>
+              </w:rPr>
+              <w:t>，《</w:t>
+            </w:r>
+            <w:r>
+              <w:rPr>
+                <w:rFonts w:hint="eastAsia"/>
+                <w:szCs w:val="21"/>
+              </w:rPr>
+              <w:t>测试报告</w:t>
+            </w:r>
+            <w:r>
+              <w:rPr>
+                <w:rFonts w:hint="eastAsia"/>
+                <w:szCs w:val="21"/>
+              </w:rPr>
+              <w:t>_</w:t>
+            </w:r>
+            <w:r>
+              <w:rPr>
+                <w:szCs w:val="21"/>
+              </w:rPr>
+              <w:t>Sprint1</w:t>
+            </w:r>
+            <w:r>
+              <w:rPr>
+                <w:rFonts w:hint="eastAsia"/>
+                <w:szCs w:val="21"/>
+              </w:rPr>
+              <w:t>》</w:t>
+            </w:r>
+            <w:r>
+              <w:rPr>
+                <w:rFonts w:hint="eastAsia"/>
+                <w:szCs w:val="21"/>
+              </w:rPr>
+              <w:t>，《</w:t>
+            </w:r>
+            <w:r>
+              <w:rPr>
+                <w:rFonts w:hint="eastAsia"/>
+                <w:szCs w:val="21"/>
+              </w:rPr>
+              <w:t>迭代评估报告</w:t>
+            </w:r>
+            <w:r>
+              <w:rPr>
+                <w:rFonts w:hint="eastAsia"/>
+                <w:szCs w:val="21"/>
+              </w:rPr>
+              <w:t>_</w:t>
+            </w:r>
+            <w:r>
+              <w:rPr>
+                <w:szCs w:val="21"/>
+              </w:rPr>
+              <w:t>Sprint1</w:t>
+            </w:r>
+            <w:r>
+              <w:rPr>
+                <w:rFonts w:hint="eastAsia"/>
+                <w:szCs w:val="21"/>
+              </w:rPr>
+              <w:t>》</w:t>
+            </w:r>
+            <w:r>
+              <w:rPr>
+                <w:rFonts w:hint="eastAsia"/>
+                <w:szCs w:val="21"/>
+              </w:rPr>
+              <w:t>。</w:t>
+            </w:r>
+          </w:p>
+          <w:p>
+            <w:pPr>
+              <w:pStyle w:val="1"/>
+              <w:numPr>
+                <w:ilvl w:val="0"/>
+                <w:numId w:val="1"/>
+              </w:numPr>
+              <w:adjustRightInd w:val="0"/>
+              <w:snapToGrid w:val="0"/>
+              <w:spacing w:line="460" w:lineRule="atLeast"/>
+              <w:ind w:firstLineChars="0"/>
+              <w:rPr>
+                <w:szCs w:val="21"/>
+              </w:rPr>
+            </w:pPr>
+            <w:r>
+              <w:rPr>
+                <w:rFonts w:hint="eastAsia"/>
+                <w:szCs w:val="21"/>
+              </w:rPr>
+              <w:t>原型实现：</w:t>
+            </w:r>
+            <w:r>
+              <w:rPr>
+                <w:rFonts w:hint="eastAsia"/>
+                <w:szCs w:val="21"/>
+              </w:rPr>
+              <w:t>云端和边缘</w:t>
+            </w:r>
+            <w:r>
+              <w:rPr>
+                <w:rFonts w:hint="eastAsia"/>
+                <w:szCs w:val="21"/>
+              </w:rPr>
+              <w:t>端</w:t>
+            </w:r>
+            <w:r>
+              <w:rPr>
+                <w:rFonts w:hint="eastAsia"/>
+                <w:szCs w:val="21"/>
+              </w:rPr>
+              <w:t>的</w:t>
+            </w:r>
+            <w:r>
+              <w:rPr>
+                <w:rFonts w:hint="eastAsia"/>
+                <w:szCs w:val="21"/>
+              </w:rPr>
+              <w:t>界面原型；</w:t>
+            </w:r>
+            <w:r>
+              <w:rPr>
+                <w:rFonts w:hint="eastAsia"/>
+                <w:szCs w:val="21"/>
+              </w:rPr>
+              <w:t>云端和边缘端的</w:t>
+            </w:r>
+            <w:r>
+              <w:rPr>
+                <w:rFonts w:hint="eastAsia"/>
+                <w:szCs w:val="21"/>
+              </w:rPr>
+              <w:t>技术架构原型</w:t>
+            </w:r>
+            <w:r>
+              <w:rPr>
+                <w:rFonts w:hint="eastAsia"/>
+                <w:szCs w:val="21"/>
+              </w:rPr>
+              <w:t>；</w:t>
+            </w:r>
+            <w:r>
+              <w:rPr>
+                <w:rFonts w:hint="eastAsia"/>
+                <w:szCs w:val="21"/>
+              </w:rPr>
+              <w:t>设备端模拟原型</w:t>
+            </w:r>
+            <w:r>
+              <w:rPr>
+                <w:rFonts w:hint="eastAsia"/>
+                <w:szCs w:val="21"/>
+              </w:rPr>
+              <w:t>。</w:t>
+            </w:r>
+          </w:p>
+          <w:p>
+            <w:pPr>
+              <w:pStyle w:val="1"/>
+              <w:numPr>
+                <w:ilvl w:val="0"/>
+                <w:numId w:val="1"/>
+              </w:numPr>
+              <w:adjustRightInd w:val="0"/>
+              <w:snapToGrid w:val="0"/>
+              <w:spacing w:line="460" w:lineRule="atLeast"/>
+              <w:ind w:firstLineChars="0"/>
+              <w:rPr>
+                <w:szCs w:val="21"/>
+              </w:rPr>
+            </w:pPr>
+            <w:r>
+              <w:rPr>
+                <w:rFonts w:hint="eastAsia"/>
+                <w:szCs w:val="21"/>
+              </w:rPr>
+              <w:t>功能代码：</w:t>
+            </w:r>
+            <w:r>
+              <w:rPr>
+                <w:rFonts w:hint="eastAsia"/>
+                <w:szCs w:val="21"/>
+              </w:rPr>
+              <w:t>设备注册（前后端）；设备数据格式转换（后端）</w:t>
+            </w:r>
+            <w:r>
+              <w:rPr>
+                <w:rFonts w:hint="eastAsia"/>
+                <w:szCs w:val="21"/>
+              </w:rPr>
+              <w:t>。</w:t>
+            </w:r>
+          </w:p>
+          <w:p>
+            <w:pPr>
+              <w:pStyle w:val="1"/>
+              <w:numPr>
+                <w:ilvl w:val="0"/>
+                <w:numId w:val="1"/>
+              </w:numPr>
+              <w:adjustRightInd w:val="0"/>
+              <w:snapToGrid w:val="0"/>
+              <w:spacing w:line="460" w:lineRule="atLeast"/>
+              <w:ind w:firstLineChars="0"/>
+              <w:rPr>
+                <w:rFonts w:hint="eastAsia"/>
+                <w:szCs w:val="21"/>
+              </w:rPr>
+            </w:pPr>
+            <w:r>
+              <w:rPr>
+                <w:rFonts w:hint="eastAsia"/>
+                <w:szCs w:val="21"/>
+              </w:rPr>
+              <w:t>环境配置：</w:t>
+            </w:r>
+            <w:r>
+              <w:rPr>
+                <w:rFonts w:hint="eastAsia"/>
+                <w:szCs w:val="21"/>
+              </w:rPr>
+              <w:t>云端和边缘端的环境配置说明</w:t>
+            </w:r>
+            <w:r>
+              <w:rPr>
+                <w:rFonts w:hint="eastAsia"/>
+                <w:szCs w:val="21"/>
+              </w:rPr>
+              <w:t>。</w:t>
+            </w:r>
           </w:p>
         </w:tc>
       </w:tr>
@@ -2314,6 +2653,7 @@
                 <w:rFonts w:hint="eastAsia"/>
                 <w:szCs w:val="21"/>
               </w:rPr>
+              <w:lastRenderedPageBreak/>
               <w:t>主要的风险和应对方案：</w:t>
             </w:r>
           </w:p>
@@ -2332,6 +2672,472 @@
                 <w:szCs w:val="21"/>
               </w:rPr>
             </w:pPr>
+            <w:r>
+              <w:rPr>
+                <w:rFonts w:hint="eastAsia"/>
+                <w:szCs w:val="21"/>
+              </w:rPr>
+              <w:t>需求风险：</w:t>
+            </w:r>
+          </w:p>
+          <w:p>
+            <w:pPr>
+              <w:pStyle w:val="1"/>
+              <w:adjustRightInd w:val="0"/>
+              <w:snapToGrid w:val="0"/>
+              <w:spacing w:line="460" w:lineRule="atLeast"/>
+              <w:ind w:left="360" w:firstLineChars="0" w:firstLine="0"/>
+            </w:pPr>
+            <w:r>
+              <w:rPr>
+                <w:rFonts w:hint="eastAsia"/>
+              </w:rPr>
+              <w:t>风险描述：</w:t>
+            </w:r>
+            <w:r>
+              <w:t>对于复杂的业务需求，开发人员对实际应用场景的理解</w:t>
+            </w:r>
+            <w:r>
+              <w:rPr>
+                <w:rFonts w:hint="eastAsia"/>
+              </w:rPr>
+              <w:t>可能</w:t>
+            </w:r>
+            <w:r>
+              <w:t>不够准确。</w:t>
+            </w:r>
+            <w:r>
+              <w:rPr>
+                <w:rFonts w:hint="eastAsia"/>
+              </w:rPr>
+              <w:t>此风险可能导致</w:t>
+            </w:r>
+            <w:r>
+              <w:rPr>
+                <w:rFonts w:hint="eastAsia"/>
+              </w:rPr>
+              <w:t>项目</w:t>
+            </w:r>
+            <w:r>
+              <w:rPr>
+                <w:rFonts w:hint="eastAsia"/>
+              </w:rPr>
+              <w:t>过程中的需求发生变更</w:t>
+            </w:r>
+            <w:r>
+              <w:rPr>
+                <w:rFonts w:hint="eastAsia"/>
+              </w:rPr>
+              <w:t>。</w:t>
+            </w:r>
+          </w:p>
+          <w:p>
+            <w:pPr>
+              <w:pStyle w:val="1"/>
+              <w:adjustRightInd w:val="0"/>
+              <w:snapToGrid w:val="0"/>
+              <w:spacing w:line="460" w:lineRule="atLeast"/>
+              <w:ind w:left="360" w:firstLineChars="0" w:firstLine="0"/>
+              <w:rPr>
+                <w:rFonts w:hint="eastAsia"/>
+              </w:rPr>
+            </w:pPr>
+            <w:r>
+              <w:rPr>
+                <w:rFonts w:hint="eastAsia"/>
+              </w:rPr>
+              <w:t>应对方案：</w:t>
+            </w:r>
+            <w:r>
+              <w:rPr>
+                <w:rFonts w:hint="eastAsia"/>
+              </w:rPr>
+              <w:t>开展</w:t>
+            </w:r>
+            <w:r>
+              <w:rPr>
+                <w:rFonts w:hint="eastAsia"/>
+                <w:szCs w:val="21"/>
+              </w:rPr>
+              <w:t>充分的需求调研</w:t>
+            </w:r>
+            <w:r>
+              <w:rPr>
+                <w:rFonts w:hint="eastAsia"/>
+                <w:szCs w:val="21"/>
+              </w:rPr>
+              <w:t>，并</w:t>
+            </w:r>
+            <w:r>
+              <w:rPr>
+                <w:rFonts w:hint="eastAsia"/>
+                <w:szCs w:val="21"/>
+              </w:rPr>
+              <w:t>通过需求分析会</w:t>
+            </w:r>
+            <w:r>
+              <w:rPr>
+                <w:rFonts w:hint="eastAsia"/>
+                <w:szCs w:val="21"/>
+              </w:rPr>
+              <w:t>确定需求模块</w:t>
+            </w:r>
+            <w:r>
+              <w:rPr>
+                <w:rFonts w:hint="eastAsia"/>
+                <w:szCs w:val="21"/>
+              </w:rPr>
+              <w:t>，在此基础上实现</w:t>
+            </w:r>
+            <w:r>
+              <w:rPr>
+                <w:rFonts w:hint="eastAsia"/>
+                <w:szCs w:val="21"/>
+              </w:rPr>
+              <w:t>界面原型与用户进行沟通并获取反馈</w:t>
+            </w:r>
+            <w:r>
+              <w:rPr>
+                <w:rFonts w:hint="eastAsia"/>
+                <w:szCs w:val="21"/>
+              </w:rPr>
+              <w:t>，</w:t>
+            </w:r>
+            <w:r>
+              <w:rPr>
+                <w:rFonts w:hint="eastAsia"/>
+                <w:szCs w:val="21"/>
+              </w:rPr>
+              <w:t>及时改进</w:t>
+            </w:r>
+            <w:r>
+              <w:rPr>
+                <w:rFonts w:hint="eastAsia"/>
+                <w:szCs w:val="21"/>
+              </w:rPr>
+              <w:t>。</w:t>
+            </w:r>
+          </w:p>
+          <w:p>
+            <w:pPr>
+              <w:pStyle w:val="1"/>
+              <w:numPr>
+                <w:ilvl w:val="0"/>
+                <w:numId w:val="2"/>
+              </w:numPr>
+              <w:adjustRightInd w:val="0"/>
+              <w:snapToGrid w:val="0"/>
+              <w:spacing w:line="460" w:lineRule="atLeast"/>
+              <w:ind w:firstLineChars="0"/>
+              <w:rPr>
+                <w:szCs w:val="21"/>
+              </w:rPr>
+            </w:pPr>
+            <w:r>
+              <w:rPr>
+                <w:rFonts w:hint="eastAsia"/>
+                <w:szCs w:val="21"/>
+              </w:rPr>
+              <w:t>技术和架构风险</w:t>
+            </w:r>
+            <w:r>
+              <w:rPr>
+                <w:rFonts w:hint="eastAsia"/>
+                <w:szCs w:val="21"/>
+              </w:rPr>
+              <w:t>：</w:t>
+            </w:r>
+          </w:p>
+          <w:p>
+            <w:pPr>
+              <w:pStyle w:val="1"/>
+              <w:adjustRightInd w:val="0"/>
+              <w:snapToGrid w:val="0"/>
+              <w:spacing w:line="460" w:lineRule="atLeast"/>
+              <w:ind w:left="360" w:firstLineChars="0" w:firstLine="0"/>
+              <w:rPr>
+                <w:rFonts w:hint="eastAsia"/>
+                <w:szCs w:val="21"/>
+              </w:rPr>
+            </w:pPr>
+            <w:r>
+              <w:rPr>
+                <w:rFonts w:hint="eastAsia"/>
+                <w:szCs w:val="21"/>
+              </w:rPr>
+              <w:t>风险描述：</w:t>
+            </w:r>
+            <w:r>
+              <w:rPr>
+                <w:rFonts w:hint="eastAsia"/>
+                <w:szCs w:val="21"/>
+              </w:rPr>
+              <w:t>开发人员对于</w:t>
+            </w:r>
+            <w:r>
+              <w:rPr>
+                <w:rFonts w:hint="eastAsia"/>
+                <w:szCs w:val="21"/>
+              </w:rPr>
+              <w:t>指令协议转换系统和流程控制</w:t>
+            </w:r>
+            <w:r>
+              <w:rPr>
+                <w:rFonts w:hint="eastAsia"/>
+                <w:szCs w:val="21"/>
+              </w:rPr>
+              <w:t>方面</w:t>
+            </w:r>
+            <w:r>
+              <w:rPr>
+                <w:rFonts w:hint="eastAsia"/>
+                <w:szCs w:val="21"/>
+              </w:rPr>
+              <w:t>的</w:t>
+            </w:r>
+            <w:r>
+              <w:rPr>
+                <w:rFonts w:hint="eastAsia"/>
+                <w:szCs w:val="21"/>
+              </w:rPr>
+              <w:t>技术</w:t>
+            </w:r>
+            <w:r>
+              <w:rPr>
+                <w:rFonts w:hint="eastAsia"/>
+                <w:szCs w:val="21"/>
+              </w:rPr>
+              <w:t>栈还不是很熟悉，</w:t>
+            </w:r>
+            <w:r>
+              <w:rPr>
+                <w:rFonts w:hint="eastAsia"/>
+                <w:szCs w:val="21"/>
+              </w:rPr>
+              <w:t>对未来开发的兼容性</w:t>
+            </w:r>
+            <w:r>
+              <w:rPr>
+                <w:rFonts w:hint="eastAsia"/>
+                <w:szCs w:val="21"/>
+              </w:rPr>
+              <w:t>还没有充分考虑。</w:t>
+            </w:r>
+          </w:p>
+          <w:p>
+            <w:pPr>
+              <w:pStyle w:val="1"/>
+              <w:adjustRightInd w:val="0"/>
+              <w:snapToGrid w:val="0"/>
+              <w:spacing w:line="460" w:lineRule="atLeast"/>
+              <w:ind w:left="360" w:firstLineChars="0" w:firstLine="0"/>
+              <w:rPr>
+                <w:rFonts w:hint="eastAsia"/>
+                <w:szCs w:val="21"/>
+              </w:rPr>
+            </w:pPr>
+            <w:r>
+              <w:rPr>
+                <w:rFonts w:hint="eastAsia"/>
+                <w:szCs w:val="21"/>
+              </w:rPr>
+              <w:t>应对方案：</w:t>
+            </w:r>
+            <w:r>
+              <w:rPr>
+                <w:rFonts w:hint="eastAsia"/>
+                <w:szCs w:val="21"/>
+              </w:rPr>
+              <w:t>进行合理的技术选型，</w:t>
+            </w:r>
+            <w:r>
+              <w:rPr>
+                <w:rFonts w:hint="eastAsia"/>
+                <w:szCs w:val="21"/>
+              </w:rPr>
+              <w:t>并实现架构原型，</w:t>
+            </w:r>
+            <w:r>
+              <w:rPr>
+                <w:rFonts w:hint="eastAsia"/>
+                <w:szCs w:val="21"/>
+              </w:rPr>
+              <w:t>通过实现架构模块中的</w:t>
+            </w:r>
+            <w:r>
+              <w:rPr>
+                <w:rFonts w:hint="eastAsia"/>
+                <w:szCs w:val="21"/>
+              </w:rPr>
+              <w:t>简单</w:t>
+            </w:r>
+            <w:r>
+              <w:rPr>
+                <w:rFonts w:hint="eastAsia"/>
+                <w:szCs w:val="21"/>
+              </w:rPr>
+              <w:t>功能点</w:t>
+            </w:r>
+            <w:r>
+              <w:rPr>
+                <w:rFonts w:hint="eastAsia"/>
+                <w:szCs w:val="21"/>
+              </w:rPr>
+              <w:t>来验证架构的可行性。</w:t>
+            </w:r>
+          </w:p>
+          <w:p>
+            <w:pPr>
+              <w:pStyle w:val="1"/>
+              <w:numPr>
+                <w:ilvl w:val="0"/>
+                <w:numId w:val="2"/>
+              </w:numPr>
+              <w:adjustRightInd w:val="0"/>
+              <w:snapToGrid w:val="0"/>
+              <w:spacing w:line="460" w:lineRule="atLeast"/>
+              <w:ind w:firstLineChars="0"/>
+              <w:rPr>
+                <w:szCs w:val="21"/>
+              </w:rPr>
+            </w:pPr>
+            <w:r>
+              <w:rPr>
+                <w:rFonts w:hint="eastAsia"/>
+                <w:szCs w:val="21"/>
+              </w:rPr>
+              <w:t>进度风险：</w:t>
+            </w:r>
+          </w:p>
+          <w:p>
+            <w:pPr>
+              <w:pStyle w:val="1"/>
+              <w:adjustRightInd w:val="0"/>
+              <w:snapToGrid w:val="0"/>
+              <w:spacing w:line="460" w:lineRule="atLeast"/>
+              <w:ind w:left="360" w:firstLineChars="0" w:firstLine="0"/>
+              <w:rPr>
+                <w:szCs w:val="21"/>
+              </w:rPr>
+            </w:pPr>
+            <w:r>
+              <w:rPr>
+                <w:rFonts w:hint="eastAsia"/>
+                <w:szCs w:val="21"/>
+              </w:rPr>
+              <w:t>风险描述：</w:t>
+            </w:r>
+            <w:r>
+              <w:rPr>
+                <w:rFonts w:hint="eastAsia"/>
+                <w:szCs w:val="21"/>
+              </w:rPr>
+              <w:t>开发</w:t>
+            </w:r>
+            <w:r>
+              <w:rPr>
+                <w:rFonts w:hint="eastAsia"/>
+                <w:szCs w:val="21"/>
+              </w:rPr>
+              <w:t>功能点较多，</w:t>
+            </w:r>
+            <w:r>
+              <w:rPr>
+                <w:rFonts w:hint="eastAsia"/>
+                <w:szCs w:val="21"/>
+              </w:rPr>
+              <w:t>对</w:t>
+            </w:r>
+            <w:r>
+              <w:rPr>
+                <w:rFonts w:hint="eastAsia"/>
+                <w:szCs w:val="21"/>
+              </w:rPr>
+              <w:t>项目开发进度</w:t>
+            </w:r>
+            <w:r>
+              <w:rPr>
+                <w:rFonts w:hint="eastAsia"/>
+                <w:szCs w:val="21"/>
+              </w:rPr>
+              <w:t>有一定挑战。</w:t>
+            </w:r>
+          </w:p>
+          <w:p>
+            <w:pPr>
+              <w:pStyle w:val="1"/>
+              <w:adjustRightInd w:val="0"/>
+              <w:snapToGrid w:val="0"/>
+              <w:spacing w:line="460" w:lineRule="atLeast"/>
+              <w:ind w:left="360" w:firstLineChars="0" w:firstLine="0"/>
+              <w:rPr>
+                <w:rFonts w:hint="eastAsia"/>
+                <w:szCs w:val="21"/>
+              </w:rPr>
+            </w:pPr>
+            <w:r>
+              <w:rPr>
+                <w:rFonts w:hint="eastAsia"/>
+                <w:szCs w:val="21"/>
+              </w:rPr>
+              <w:t>应对方案：</w:t>
+            </w:r>
+            <w:r>
+              <w:rPr>
+                <w:rFonts w:hint="eastAsia"/>
+                <w:szCs w:val="21"/>
+              </w:rPr>
+              <w:t>制定合理的开发计划，并在每日站会进行简短的进度汇报，</w:t>
+            </w:r>
+            <w:r>
+              <w:rPr>
+                <w:rFonts w:hint="eastAsia"/>
+                <w:szCs w:val="21"/>
+              </w:rPr>
+              <w:t>项目主管</w:t>
+            </w:r>
+            <w:r>
+              <w:rPr>
+                <w:rFonts w:hint="eastAsia"/>
+                <w:szCs w:val="21"/>
+              </w:rPr>
+              <w:t>及时</w:t>
+            </w:r>
+            <w:r>
+              <w:rPr>
+                <w:rFonts w:hint="eastAsia"/>
+                <w:szCs w:val="21"/>
+              </w:rPr>
+              <w:t>对</w:t>
+            </w:r>
+            <w:r>
+              <w:rPr>
+                <w:rFonts w:hint="eastAsia"/>
+                <w:szCs w:val="21"/>
+              </w:rPr>
+              <w:t>进度落后的开发人员</w:t>
+            </w:r>
+            <w:r>
+              <w:rPr>
+                <w:rFonts w:hint="eastAsia"/>
+                <w:szCs w:val="21"/>
+              </w:rPr>
+              <w:t>进行</w:t>
+            </w:r>
+            <w:r>
+              <w:rPr>
+                <w:rFonts w:hint="eastAsia"/>
+                <w:szCs w:val="21"/>
+              </w:rPr>
+              <w:t>督促</w:t>
+            </w:r>
+            <w:r>
+              <w:rPr>
+                <w:rFonts w:hint="eastAsia"/>
+                <w:szCs w:val="21"/>
+              </w:rPr>
+              <w:t>，保证每个迭代的工作及时完成。</w:t>
+            </w:r>
           </w:p>
         </w:tc>
       </w:tr>

</xml_diff>